<commit_message>
Update for final minor revisions
Updating analyses and figures after the final minor revision
</commit_message>
<xml_diff>
--- a/manuscript/Supplementary Materials.docx
+++ b/manuscript/Supplementary Materials.docx
@@ -918,9 +918,6 @@
     <w:p>
       <w:pPr>
         <w:spacing w:line="480" w:lineRule="auto"/>
-        <w:rPr>
-          <w:i/>
-        </w:rPr>
       </w:pPr>
       <w:r>
         <w:rPr>
@@ -934,6 +931,38 @@
         </w:rPr>
         <w:t xml:space="preserve"> Comparison of key statistical tests in S&amp;W and the same tests performed on participants’ causal and relevance judgments in Experiment 1. </w:t>
       </w:r>
+      <w:r>
+        <w:rPr>
+          <w:i/>
+        </w:rPr>
+        <w:t>* =</w:t>
+      </w:r>
+      <w:r>
+        <w:rPr>
+          <w:i/>
+        </w:rPr>
+        <w:t xml:space="preserve"> p </w:t>
+      </w:r>
+      <w:r>
+        <w:t>&lt; .05</w:t>
+      </w:r>
+      <w:r>
+        <w:rPr>
+          <w:i/>
+        </w:rPr>
+        <w:t xml:space="preserve"> , *** =</w:t>
+      </w:r>
+      <w:r>
+        <w:rPr>
+          <w:i/>
+        </w:rPr>
+        <w:t xml:space="preserve"> p</w:t>
+      </w:r>
+      <w:r>
+        <w:t xml:space="preserve"> &lt; .001.</w:t>
+      </w:r>
+      <w:bookmarkStart w:id="0" w:name="_GoBack"/>
+      <w:bookmarkEnd w:id="0"/>
     </w:p>
     <w:p>
       <w:pPr>
@@ -990,7 +1019,15 @@
         <w:spacing w:after="120" w:line="480" w:lineRule="auto"/>
       </w:pPr>
       <w:r>
-        <w:t>Tom has a huge garden and loves flowers. Because he has less and less time for gardening lately, he employed two gardeners who take care of the plants on his 30 flower beds: Alex and Benni.</w:t>
+        <w:t xml:space="preserve">Tom has a huge garden and loves flowers. Because he has less and less time for gardening lately, he employed two gardeners who take care of the plants on his 30 flower beds: Alex and </w:t>
+      </w:r>
+      <w:proofErr w:type="spellStart"/>
+      <w:r>
+        <w:t>Benni</w:t>
+      </w:r>
+      <w:proofErr w:type="spellEnd"/>
+      <w:r>
+        <w:t>.</w:t>
       </w:r>
     </w:p>
     <w:p>
@@ -1006,15 +1043,31 @@
         <w:spacing w:after="120" w:line="480" w:lineRule="auto"/>
       </w:pPr>
       <w:r>
-        <w:t>Alex and Benni are very reliable and Tom is satisfied with their work. Nevertheless he wants to optimize the plant growth.</w:t>
-      </w:r>
-    </w:p>
-    <w:p>
-      <w:pPr>
-        <w:spacing w:after="120" w:line="480" w:lineRule="auto"/>
-      </w:pPr>
-      <w:r>
-        <w:t xml:space="preserve">Since Tom has read in a magazine that plants grow better when they are fertilized, he decides to let Alex and Benni fertilize his plants. The magazine recommends the use of the chemicals </w:t>
+        <w:t xml:space="preserve">Alex and </w:t>
+      </w:r>
+      <w:proofErr w:type="spellStart"/>
+      <w:r>
+        <w:t>Benni</w:t>
+      </w:r>
+      <w:proofErr w:type="spellEnd"/>
+      <w:r>
+        <w:t xml:space="preserve"> are very reliable and Tom is satisfied with their work. Nevertheless he wants to optimize the plant growth.</w:t>
+      </w:r>
+    </w:p>
+    <w:p>
+      <w:pPr>
+        <w:spacing w:after="120" w:line="480" w:lineRule="auto"/>
+      </w:pPr>
+      <w:r>
+        <w:t xml:space="preserve">Since Tom has read in a magazine that plants grow better when they are fertilized, he decides to let Alex and </w:t>
+      </w:r>
+      <w:proofErr w:type="spellStart"/>
+      <w:r>
+        <w:t>Benni</w:t>
+      </w:r>
+      <w:proofErr w:type="spellEnd"/>
+      <w:r>
+        <w:t xml:space="preserve"> fertilize his plants. The magazine recommends the use of the chemicals </w:t>
       </w:r>
       <w:r>
         <w:rPr>
@@ -1094,15 +1147,37 @@
         <w:rPr>
           <w:b/>
         </w:rPr>
-        <w:t xml:space="preserve">Tom instructs Alex and Benni to buy the chemical A X200® and to use only this fertilizer. </w:t>
-      </w:r>
-    </w:p>
-    <w:p>
-      <w:pPr>
-        <w:spacing w:after="120" w:line="480" w:lineRule="auto"/>
-      </w:pPr>
-      <w:r>
-        <w:t>Alex volunteers for buying several bottles of this chemical for Benni and himself.</w:t>
+        <w:t xml:space="preserve">Tom instructs Alex and </w:t>
+      </w:r>
+      <w:proofErr w:type="spellStart"/>
+      <w:r>
+        <w:rPr>
+          <w:b/>
+        </w:rPr>
+        <w:t>Benni</w:t>
+      </w:r>
+      <w:proofErr w:type="spellEnd"/>
+      <w:r>
+        <w:rPr>
+          <w:b/>
+        </w:rPr>
+        <w:t xml:space="preserve"> to buy the chemical A X200® and to use only this fertilizer. </w:t>
+      </w:r>
+    </w:p>
+    <w:p>
+      <w:pPr>
+        <w:spacing w:after="120" w:line="480" w:lineRule="auto"/>
+      </w:pPr>
+      <w:r>
+        <w:t xml:space="preserve">Alex volunteers for buying several bottles of this chemical for </w:t>
+      </w:r>
+      <w:proofErr w:type="spellStart"/>
+      <w:r>
+        <w:t>Benni</w:t>
+      </w:r>
+      <w:proofErr w:type="spellEnd"/>
+      <w:r>
+        <w:t xml:space="preserve"> and himself.</w:t>
       </w:r>
     </w:p>
     <w:p>
@@ -1134,7 +1209,15 @@
       </w:pPr>
       <w:r>
         <w:lastRenderedPageBreak/>
-        <w:t>That makes Tom very sad and reflective. He wonders whether the drying of his plants might have something to do with the fertilization. He wants to investigate this matter and talks to Alex and Benni.</w:t>
+        <w:t xml:space="preserve">That makes Tom very sad and reflective. He wonders whether the drying of his plants might have something to do with the fertilization. He wants to investigate this matter and talks to Alex and </w:t>
+      </w:r>
+      <w:proofErr w:type="spellStart"/>
+      <w:r>
+        <w:t>Benni</w:t>
+      </w:r>
+      <w:proofErr w:type="spellEnd"/>
+      <w:r>
+        <w:t>.</w:t>
       </w:r>
     </w:p>
     <w:p>
@@ -1159,7 +1242,15 @@
         <w:spacing w:after="120" w:line="480" w:lineRule="auto"/>
       </w:pPr>
       <w:r>
-        <w:t xml:space="preserve">However, Benni tells him that he had used the chemical </w:t>
+        <w:t xml:space="preserve">However, </w:t>
+      </w:r>
+      <w:proofErr w:type="spellStart"/>
+      <w:r>
+        <w:t>Benni</w:t>
+      </w:r>
+      <w:proofErr w:type="spellEnd"/>
+      <w:r>
+        <w:t xml:space="preserve"> tells him that he had used the chemical </w:t>
       </w:r>
       <w:r>
         <w:rPr>
@@ -1176,7 +1267,23 @@
         <w:spacing w:after="120" w:line="480" w:lineRule="auto"/>
       </w:pPr>
       <w:r>
-        <w:t>Since some flower beds were only fertilized by Alex or only fertilized by Benni, but others by both, Tom asks Alex and Benni to make a detailed plan about which of his 30 flower beds had been fertilized by whom in the last few weeks. Afterwards, he takes a closer look at the flower beds.</w:t>
+        <w:t xml:space="preserve">Since some flower beds were only fertilized by Alex or only fertilized by </w:t>
+      </w:r>
+      <w:proofErr w:type="spellStart"/>
+      <w:r>
+        <w:t>Benni</w:t>
+      </w:r>
+      <w:proofErr w:type="spellEnd"/>
+      <w:r>
+        <w:t xml:space="preserve">, but others by both, Tom asks Alex and </w:t>
+      </w:r>
+      <w:proofErr w:type="spellStart"/>
+      <w:r>
+        <w:t>Benni</w:t>
+      </w:r>
+      <w:proofErr w:type="spellEnd"/>
+      <w:r>
+        <w:t xml:space="preserve"> to make a detailed plan about which of his 30 flower beds had been fertilized by whom in the last few weeks. Afterwards, he takes a closer look at the flower beds.</w:t>
       </w:r>
     </w:p>
     <w:p>
@@ -1264,7 +1371,21 @@
         <w:rPr>
           <w:b/>
         </w:rPr>
-        <w:t xml:space="preserve">Tom instructs Alex and Benni to buy the chemical A X200® and to use only this fertilizer. </w:t>
+        <w:t xml:space="preserve">Tom instructs Alex and </w:t>
+      </w:r>
+      <w:proofErr w:type="spellStart"/>
+      <w:r>
+        <w:rPr>
+          <w:b/>
+        </w:rPr>
+        <w:t>Benni</w:t>
+      </w:r>
+      <w:proofErr w:type="spellEnd"/>
+      <w:r>
+        <w:rPr>
+          <w:b/>
+        </w:rPr>
+        <w:t xml:space="preserve"> to buy the chemical A X200® and to use only this fertilizer. </w:t>
       </w:r>
     </w:p>
     <w:p>
@@ -1275,7 +1396,15 @@
         <w:t xml:space="preserve">Alex volunteers for buying several bottles of this </w:t>
       </w:r>
       <w:r>
-        <w:t>chemical for Benni and himself.</w:t>
+        <w:t xml:space="preserve">chemical for </w:t>
+      </w:r>
+      <w:proofErr w:type="spellStart"/>
+      <w:r>
+        <w:t>Benni</w:t>
+      </w:r>
+      <w:proofErr w:type="spellEnd"/>
+      <w:r>
+        <w:t xml:space="preserve"> and himself.</w:t>
       </w:r>
     </w:p>
     <w:p>
@@ -1304,7 +1433,15 @@
         <w:t>That makes Tom very sad and reflective. He wonders whether the drying of his plants might have something to do with the fertilization. He wants to investigate this matt</w:t>
       </w:r>
       <w:r>
-        <w:t>er and talks to Alex and Benni.</w:t>
+        <w:t xml:space="preserve">er and talks to Alex and </w:t>
+      </w:r>
+      <w:proofErr w:type="spellStart"/>
+      <w:r>
+        <w:t>Benni</w:t>
+      </w:r>
+      <w:proofErr w:type="spellEnd"/>
+      <w:r>
+        <w:t>.</w:t>
       </w:r>
     </w:p>
     <w:p>
@@ -1322,8 +1459,13 @@
       <w:pPr>
         <w:spacing w:after="120" w:line="480" w:lineRule="auto"/>
       </w:pPr>
-      <w:r>
-        <w:t xml:space="preserve">Benni suddenly is startled and says to Alex: "What? You funneled A X200® into the </w:t>
+      <w:proofErr w:type="spellStart"/>
+      <w:r>
+        <w:t>Benni</w:t>
+      </w:r>
+      <w:proofErr w:type="spellEnd"/>
+      <w:r>
+        <w:t xml:space="preserve"> suddenly is startled and says to Alex: "What? You funneled A X200® into the </w:t>
       </w:r>
       <w:r>
         <w:rPr>
@@ -1366,15 +1508,45 @@
         <w:rPr>
           <w:b/>
         </w:rPr>
-        <w:t>So Benni must have accidentally, without knowing it, applied the chemical B Y33®, whereas only Alex applied A X200®.</w:t>
-      </w:r>
-    </w:p>
-    <w:p>
-      <w:pPr>
-        <w:spacing w:after="120" w:line="480" w:lineRule="auto"/>
-      </w:pPr>
-      <w:r>
-        <w:t xml:space="preserve">Since some flower beds were only fertilized by Alex or Benni, but others by both, Tom asks Alex and Benni to make a detailed plan about which of his 30 flower beds had been fertilized by whom in the last weeks. Afterwards, he takes a </w:t>
+        <w:t xml:space="preserve">So </w:t>
+      </w:r>
+      <w:proofErr w:type="spellStart"/>
+      <w:r>
+        <w:rPr>
+          <w:b/>
+        </w:rPr>
+        <w:t>Benni</w:t>
+      </w:r>
+      <w:proofErr w:type="spellEnd"/>
+      <w:r>
+        <w:rPr>
+          <w:b/>
+        </w:rPr>
+        <w:t xml:space="preserve"> must have accidentally, without knowing it, applied the chemical B Y33®, whereas only Alex applied A X200®.</w:t>
+      </w:r>
+    </w:p>
+    <w:p>
+      <w:pPr>
+        <w:spacing w:after="120" w:line="480" w:lineRule="auto"/>
+      </w:pPr>
+      <w:r>
+        <w:t xml:space="preserve">Since some flower beds were only fertilized by Alex or </w:t>
+      </w:r>
+      <w:proofErr w:type="spellStart"/>
+      <w:r>
+        <w:t>Benni</w:t>
+      </w:r>
+      <w:proofErr w:type="spellEnd"/>
+      <w:r>
+        <w:t xml:space="preserve">, but others by both, Tom asks Alex and </w:t>
+      </w:r>
+      <w:proofErr w:type="spellStart"/>
+      <w:r>
+        <w:t>Benni</w:t>
+      </w:r>
+      <w:proofErr w:type="spellEnd"/>
+      <w:r>
+        <w:t xml:space="preserve"> to make a detailed plan about which of his 30 flower beds had been fertilized by whom in the last weeks. Afterwards, he takes a </w:t>
       </w:r>
       <w:r>
         <w:t>closer look at the flower beds.</w:t>
@@ -1461,18 +1633,48 @@
         <w:rPr>
           <w:b/>
         </w:rPr>
-        <w:t>tell Benni to only use A X200®.</w:t>
-      </w:r>
-    </w:p>
-    <w:p>
-      <w:pPr>
-        <w:spacing w:after="120" w:line="480" w:lineRule="auto"/>
-      </w:pPr>
-      <w:r>
-        <w:t>Alex volunteers to buy several bottles of this chemical for Benni and himself and to tell</w:t>
-      </w:r>
-      <w:r>
-        <w:t xml:space="preserve"> Benni about Tom’s instruction.</w:t>
+        <w:t xml:space="preserve">tell </w:t>
+      </w:r>
+      <w:proofErr w:type="spellStart"/>
+      <w:r>
+        <w:rPr>
+          <w:b/>
+        </w:rPr>
+        <w:t>Benni</w:t>
+      </w:r>
+      <w:proofErr w:type="spellEnd"/>
+      <w:r>
+        <w:rPr>
+          <w:b/>
+        </w:rPr>
+        <w:t xml:space="preserve"> to only use A X200®.</w:t>
+      </w:r>
+    </w:p>
+    <w:p>
+      <w:pPr>
+        <w:spacing w:after="120" w:line="480" w:lineRule="auto"/>
+      </w:pPr>
+      <w:r>
+        <w:t xml:space="preserve">Alex volunteers to buy several bottles of this chemical for </w:t>
+      </w:r>
+      <w:proofErr w:type="spellStart"/>
+      <w:r>
+        <w:t>Benni</w:t>
+      </w:r>
+      <w:proofErr w:type="spellEnd"/>
+      <w:r>
+        <w:t xml:space="preserve"> and himself and to tell</w:t>
+      </w:r>
+      <w:r>
+        <w:t xml:space="preserve"> </w:t>
+      </w:r>
+      <w:proofErr w:type="spellStart"/>
+      <w:r>
+        <w:t>Benni</w:t>
+      </w:r>
+      <w:proofErr w:type="spellEnd"/>
+      <w:r>
+        <w:t xml:space="preserve"> about Tom’s instruction.</w:t>
       </w:r>
     </w:p>
     <w:p>
@@ -1506,15 +1708,31 @@
         <w:t>That makes Tom very sad and reflective. He wonders whether the drying of his plants might have something to do with the fertilization. He wants to investigate this matt</w:t>
       </w:r>
       <w:r>
-        <w:t>er and talks to Alex and Benni.</w:t>
-      </w:r>
-    </w:p>
-    <w:p>
-      <w:pPr>
-        <w:spacing w:after="120" w:line="480" w:lineRule="auto"/>
-      </w:pPr>
-      <w:r>
-        <w:t xml:space="preserve">Alex immediately starts apologizing: “I am sorry! I completely forgot to tell Benni about the rule! I bought and used the chemical </w:t>
+        <w:t xml:space="preserve">er and talks to Alex and </w:t>
+      </w:r>
+      <w:proofErr w:type="spellStart"/>
+      <w:r>
+        <w:t>Benni</w:t>
+      </w:r>
+      <w:proofErr w:type="spellEnd"/>
+      <w:r>
+        <w:t>.</w:t>
+      </w:r>
+    </w:p>
+    <w:p>
+      <w:pPr>
+        <w:spacing w:after="120" w:line="480" w:lineRule="auto"/>
+      </w:pPr>
+      <w:r>
+        <w:t xml:space="preserve">Alex immediately starts apologizing: “I am sorry! I completely forgot to tell </w:t>
+      </w:r>
+      <w:proofErr w:type="spellStart"/>
+      <w:r>
+        <w:t>Benni</w:t>
+      </w:r>
+      <w:proofErr w:type="spellEnd"/>
+      <w:r>
+        <w:t xml:space="preserve"> about the rule! I bought and used the chemical </w:t>
       </w:r>
       <w:r>
         <w:rPr>
@@ -1523,7 +1741,15 @@
         <w:t>A X200®</w:t>
       </w:r>
       <w:r>
-        <w:t xml:space="preserve"> but Benni must have used something else because he di</w:t>
+        <w:t xml:space="preserve"> but </w:t>
+      </w:r>
+      <w:proofErr w:type="spellStart"/>
+      <w:r>
+        <w:t>Benni</w:t>
+      </w:r>
+      <w:proofErr w:type="spellEnd"/>
+      <w:r>
+        <w:t xml:space="preserve"> must have used something else because he di</w:t>
       </w:r>
       <w:r>
         <w:t>d not know about the new rule."</w:t>
@@ -1533,8 +1759,13 @@
       <w:pPr>
         <w:spacing w:after="120" w:line="480" w:lineRule="auto"/>
       </w:pPr>
-      <w:r>
-        <w:t xml:space="preserve">Benni tells Tom that Alex had not told him that they were only supposed to use A X200®. He explains: “I have used the fertilizer I previously used; it is called </w:t>
+      <w:proofErr w:type="spellStart"/>
+      <w:r>
+        <w:t>Benni</w:t>
+      </w:r>
+      <w:proofErr w:type="spellEnd"/>
+      <w:r>
+        <w:t xml:space="preserve"> tells Tom that Alex had not told him that they were only supposed to use A X200®. He explains: “I have used the fertilizer I previously used; it is called </w:t>
       </w:r>
       <w:r>
         <w:rPr>
@@ -1557,33 +1788,64 @@
         <w:rPr>
           <w:b/>
         </w:rPr>
-        <w:t>So Benni must have accidentally, without knowing it, applied the chemical B Y33®, whereas only Alex applied A X200®.</w:t>
-      </w:r>
-    </w:p>
-    <w:p>
-      <w:pPr>
-        <w:spacing w:after="120" w:line="480" w:lineRule="auto"/>
-      </w:pPr>
-      <w:r>
-        <w:t>Since some flower beds were only fertilized by Alex or Benni, but others by both, Tom asks Alex and Benni to make a detailed plan about which of his 30 flower beds had been fertilized by whom in the last weeks. Afterwards, he takes a closer look at the flower beds.</w:t>
-      </w:r>
-    </w:p>
-    <w:p>
-      <w:pPr>
-        <w:spacing w:after="120" w:line="480" w:lineRule="auto"/>
-      </w:pPr>
-    </w:p>
-    <w:p>
-      <w:pPr>
-        <w:spacing w:after="120" w:line="480" w:lineRule="auto"/>
-        <w:rPr>
-          <w:b/>
-        </w:rPr>
-      </w:pPr>
-      <w:r>
-        <w:rPr>
-          <w:b/>
-        </w:rPr>
+        <w:t xml:space="preserve">So </w:t>
+      </w:r>
+      <w:proofErr w:type="spellStart"/>
+      <w:r>
+        <w:rPr>
+          <w:b/>
+        </w:rPr>
+        <w:t>Benni</w:t>
+      </w:r>
+      <w:proofErr w:type="spellEnd"/>
+      <w:r>
+        <w:rPr>
+          <w:b/>
+        </w:rPr>
+        <w:t xml:space="preserve"> must have accidentally, without knowing it, applied the chemical B Y33®, whereas only Alex applied A X200®.</w:t>
+      </w:r>
+    </w:p>
+    <w:p>
+      <w:pPr>
+        <w:spacing w:after="120" w:line="480" w:lineRule="auto"/>
+      </w:pPr>
+      <w:r>
+        <w:t xml:space="preserve">Since some flower beds were only fertilized by Alex or </w:t>
+      </w:r>
+      <w:proofErr w:type="spellStart"/>
+      <w:r>
+        <w:t>Benni</w:t>
+      </w:r>
+      <w:proofErr w:type="spellEnd"/>
+      <w:r>
+        <w:t xml:space="preserve">, but others by both, Tom asks Alex and </w:t>
+      </w:r>
+      <w:proofErr w:type="spellStart"/>
+      <w:r>
+        <w:t>Benni</w:t>
+      </w:r>
+      <w:proofErr w:type="spellEnd"/>
+      <w:r>
+        <w:t xml:space="preserve"> to make a detailed plan about which of his 30 flower beds had been fertilized by whom in the last weeks. Afterwards, he takes a closer look at the flower beds.</w:t>
+      </w:r>
+    </w:p>
+    <w:p>
+      <w:pPr>
+        <w:spacing w:after="120" w:line="480" w:lineRule="auto"/>
+      </w:pPr>
+    </w:p>
+    <w:p>
+      <w:pPr>
+        <w:spacing w:after="120" w:line="480" w:lineRule="auto"/>
+        <w:rPr>
+          <w:b/>
+        </w:rPr>
+      </w:pPr>
+      <w:r>
+        <w:rPr>
+          <w:b/>
+        </w:rPr>
+        <w:lastRenderedPageBreak/>
         <w:t>He realizes that the plants were bigger and more beautiful where only one single chemical had been used (i.e., onl</w:t>
       </w:r>
       <w:r>
@@ -1655,15 +1917,45 @@
         <w:rPr>
           <w:b/>
         </w:rPr>
-        <w:t>tell Benni to only use A X200®.</w:t>
-      </w:r>
-    </w:p>
-    <w:p>
-      <w:pPr>
-        <w:spacing w:after="120" w:line="480" w:lineRule="auto"/>
-      </w:pPr>
-      <w:r>
-        <w:t>Alex volunteers to buy several bottles of this chemical for Benni and himself and to tell Benni about Tom’s instruction.</w:t>
+        <w:t xml:space="preserve">tell </w:t>
+      </w:r>
+      <w:proofErr w:type="spellStart"/>
+      <w:r>
+        <w:rPr>
+          <w:b/>
+        </w:rPr>
+        <w:t>Benni</w:t>
+      </w:r>
+      <w:proofErr w:type="spellEnd"/>
+      <w:r>
+        <w:rPr>
+          <w:b/>
+        </w:rPr>
+        <w:t xml:space="preserve"> to only use A X200®.</w:t>
+      </w:r>
+    </w:p>
+    <w:p>
+      <w:pPr>
+        <w:spacing w:after="120" w:line="480" w:lineRule="auto"/>
+      </w:pPr>
+      <w:r>
+        <w:t xml:space="preserve">Alex volunteers to buy several bottles of this chemical for </w:t>
+      </w:r>
+      <w:proofErr w:type="spellStart"/>
+      <w:r>
+        <w:t>Benni</w:t>
+      </w:r>
+      <w:proofErr w:type="spellEnd"/>
+      <w:r>
+        <w:t xml:space="preserve"> and himself and to tell </w:t>
+      </w:r>
+      <w:proofErr w:type="spellStart"/>
+      <w:r>
+        <w:t>Benni</w:t>
+      </w:r>
+      <w:proofErr w:type="spellEnd"/>
+      <w:r>
+        <w:t xml:space="preserve"> about Tom’s instruction.</w:t>
       </w:r>
     </w:p>
     <w:p>
@@ -1688,15 +1980,39 @@
         <w:spacing w:after="120" w:line="480" w:lineRule="auto"/>
       </w:pPr>
       <w:r>
-        <w:t>That makes Tom very sad and reflective. He wonders whether the drying of his plants might have something to do with the fertilization. He wants to investigate this matter and talks to Alex and Benni.</w:t>
-      </w:r>
-    </w:p>
-    <w:p>
-      <w:pPr>
-        <w:spacing w:after="120" w:line="480" w:lineRule="auto"/>
-      </w:pPr>
-      <w:r>
-        <w:t xml:space="preserve">After some interrogation, Alex finally confesses that he had told Benni that Tom wanted them to buy and use the chemical B Y33® instead of A X200®. He wanted Benni to use the wrong fertilizer and to get fired because he wanted to have more working hours to earn more money. He himself only used </w:t>
+        <w:t xml:space="preserve">That makes Tom very sad and reflective. He wonders whether the drying of his plants might have something to do with the fertilization. He wants to investigate this matter and talks to Alex and </w:t>
+      </w:r>
+      <w:proofErr w:type="spellStart"/>
+      <w:r>
+        <w:t>Benni</w:t>
+      </w:r>
+      <w:proofErr w:type="spellEnd"/>
+      <w:r>
+        <w:t>.</w:t>
+      </w:r>
+    </w:p>
+    <w:p>
+      <w:pPr>
+        <w:spacing w:after="120" w:line="480" w:lineRule="auto"/>
+      </w:pPr>
+      <w:r>
+        <w:t xml:space="preserve">After some interrogation, Alex finally confesses that he had told </w:t>
+      </w:r>
+      <w:proofErr w:type="spellStart"/>
+      <w:r>
+        <w:t>Benni</w:t>
+      </w:r>
+      <w:proofErr w:type="spellEnd"/>
+      <w:r>
+        <w:t xml:space="preserve"> that Tom wanted them to buy and use the chemical B Y33® instead of A X200®. He wanted </w:t>
+      </w:r>
+      <w:proofErr w:type="spellStart"/>
+      <w:r>
+        <w:t>Benni</w:t>
+      </w:r>
+      <w:proofErr w:type="spellEnd"/>
+      <w:r>
+        <w:t xml:space="preserve"> to use the wrong fertilizer and to get fired because he wanted to have more working hours to earn more money. He himself only used </w:t>
       </w:r>
       <w:r>
         <w:rPr>
@@ -1712,9 +2028,14 @@
       <w:pPr>
         <w:spacing w:after="120" w:line="480" w:lineRule="auto"/>
       </w:pPr>
+      <w:proofErr w:type="spellStart"/>
       <w:r>
         <w:lastRenderedPageBreak/>
-        <w:t xml:space="preserve">Benni tells Tom that Alex had told him that they were only supposed to use B Y33®. He therefore only used </w:t>
+        <w:t>Benni</w:t>
+      </w:r>
+      <w:proofErr w:type="spellEnd"/>
+      <w:r>
+        <w:t xml:space="preserve"> tells Tom that Alex had told him that they were only supposed to use B Y33®. He therefore only used </w:t>
       </w:r>
       <w:r>
         <w:rPr>
@@ -1731,7 +2052,23 @@
         <w:spacing w:after="120" w:line="480" w:lineRule="auto"/>
       </w:pPr>
       <w:r>
-        <w:t>Since some flower beds were only fertilized by Alex or Benni, but others by both, Tom asks Alex and Benni to make a detailed plan about which of his 30 flower beds had been fertilized by whom in the last weeks. Afterwards, he takes a closer look at the flower beds.</w:t>
+        <w:t xml:space="preserve">Since some flower beds were only fertilized by Alex or </w:t>
+      </w:r>
+      <w:proofErr w:type="spellStart"/>
+      <w:r>
+        <w:t>Benni</w:t>
+      </w:r>
+      <w:proofErr w:type="spellEnd"/>
+      <w:r>
+        <w:t xml:space="preserve">, but others by both, Tom asks Alex and </w:t>
+      </w:r>
+      <w:proofErr w:type="spellStart"/>
+      <w:r>
+        <w:t>Benni</w:t>
+      </w:r>
+      <w:proofErr w:type="spellEnd"/>
+      <w:r>
+        <w:t xml:space="preserve"> to make a detailed plan about which of his 30 flower beds had been fertilized by whom in the last weeks. Afterwards, he takes a closer look at the flower beds.</w:t>
       </w:r>
     </w:p>
     <w:p>
@@ -1944,6 +2281,7 @@
                 <w:bCs/>
               </w:rPr>
             </w:pPr>
+            <w:proofErr w:type="spellStart"/>
             <w:r>
               <w:rPr>
                 <w:b/>
@@ -1951,6 +2289,7 @@
               </w:rPr>
               <w:t>Benni</w:t>
             </w:r>
+            <w:proofErr w:type="spellEnd"/>
           </w:p>
         </w:tc>
         <w:tc>
@@ -2098,6 +2437,7 @@
                 <w:b/>
                 <w:bCs/>
               </w:rPr>
+              <w:lastRenderedPageBreak/>
               <w:t>Alex</w:t>
             </w:r>
           </w:p>
@@ -2147,6 +2487,7 @@
                 <w:bCs/>
               </w:rPr>
             </w:pPr>
+            <w:proofErr w:type="spellStart"/>
             <w:r>
               <w:rPr>
                 <w:b/>
@@ -2154,6 +2495,7 @@
               </w:rPr>
               <w:t>Benni</w:t>
             </w:r>
+            <w:proofErr w:type="spellEnd"/>
           </w:p>
         </w:tc>
         <w:tc>
@@ -2321,9 +2663,11 @@
         </w:numPr>
         <w:spacing w:after="120" w:line="480" w:lineRule="auto"/>
       </w:pPr>
+      <w:proofErr w:type="spellStart"/>
       <w:r>
         <w:t>Benni</w:t>
       </w:r>
+      <w:proofErr w:type="spellEnd"/>
     </w:p>
     <w:p>
       <w:pPr>
@@ -2368,21 +2712,25 @@
         <w:spacing w:after="120" w:line="480" w:lineRule="auto"/>
       </w:pPr>
       <w:r>
-        <w:t>The fertilization by Benni</w:t>
-      </w:r>
-    </w:p>
-    <w:p>
-      <w:pPr>
-        <w:spacing w:after="120" w:line="480" w:lineRule="auto"/>
-        <w:rPr>
-          <w:i/>
-        </w:rPr>
-      </w:pPr>
-      <w:r>
-        <w:rPr>
-          <w:i/>
-        </w:rPr>
-        <w:lastRenderedPageBreak/>
+        <w:t xml:space="preserve">The fertilization by </w:t>
+      </w:r>
+      <w:proofErr w:type="spellStart"/>
+      <w:r>
+        <w:t>Benni</w:t>
+      </w:r>
+      <w:proofErr w:type="spellEnd"/>
+    </w:p>
+    <w:p>
+      <w:pPr>
+        <w:spacing w:after="120" w:line="480" w:lineRule="auto"/>
+        <w:rPr>
+          <w:i/>
+        </w:rPr>
+      </w:pPr>
+      <w:r>
+        <w:rPr>
+          <w:i/>
+        </w:rPr>
         <w:t>Artifact</w:t>
       </w:r>
       <w:r>
@@ -2409,6 +2757,7 @@
         <w:spacing w:after="120" w:line="480" w:lineRule="auto"/>
       </w:pPr>
       <w:r>
+        <w:lastRenderedPageBreak/>
         <w:t xml:space="preserve">The application of chemical </w:t>
       </w:r>
       <w:r>
@@ -2615,6 +2964,7 @@
                 <w:bCs/>
               </w:rPr>
             </w:pPr>
+            <w:proofErr w:type="spellStart"/>
             <w:r>
               <w:rPr>
                 <w:b/>
@@ -2622,6 +2972,7 @@
               </w:rPr>
               <w:t>Benni</w:t>
             </w:r>
+            <w:proofErr w:type="spellEnd"/>
           </w:p>
         </w:tc>
         <w:tc>
@@ -2843,8 +3194,17 @@
                 <w:b/>
                 <w:bCs/>
               </w:rPr>
-              <w:t>The fertilization by Benni</w:t>
-            </w:r>
+              <w:t xml:space="preserve">The fertilization by </w:t>
+            </w:r>
+            <w:proofErr w:type="spellStart"/>
+            <w:r>
+              <w:rPr>
+                <w:b/>
+                <w:bCs/>
+              </w:rPr>
+              <w:t>Benni</w:t>
+            </w:r>
+            <w:proofErr w:type="spellEnd"/>
           </w:p>
         </w:tc>
         <w:tc>
@@ -2899,21 +3259,21 @@
         <w:rPr>
           <w:i/>
         </w:rPr>
+        <w:t>Artifact</w:t>
+      </w:r>
+      <w:r>
+        <w:rPr>
+          <w:i/>
+        </w:rPr>
+        <w:t xml:space="preserve"> Condition</w:t>
+      </w:r>
+    </w:p>
+    <w:p>
+      <w:pPr>
+        <w:spacing w:after="120" w:line="480" w:lineRule="auto"/>
+      </w:pPr>
+      <w:r>
         <w:lastRenderedPageBreak/>
-        <w:t>Artifact</w:t>
-      </w:r>
-      <w:r>
-        <w:rPr>
-          <w:i/>
-        </w:rPr>
-        <w:t xml:space="preserve"> Condition</w:t>
-      </w:r>
-    </w:p>
-    <w:p>
-      <w:pPr>
-        <w:spacing w:after="120" w:line="480" w:lineRule="auto"/>
-      </w:pPr>
-      <w:r>
         <w:t>Now suppose that some people are discussing the fact that the flowers dried up and wondering how things could have been different. In thinking about what could have happened differently, please tell us whether it would be relevant or irrelevant to focus on the following things:</w:t>
       </w:r>
     </w:p>
@@ -3212,7 +3572,7 @@
           <w:b/>
         </w:rPr>
       </w:pPr>
-      <w:bookmarkStart w:id="0" w:name="_Hlk514964809"/>
+      <w:bookmarkStart w:id="1" w:name="_Hlk514964809"/>
       <w:r>
         <w:rPr>
           <w:b/>
@@ -3346,15 +3706,15 @@
           <w:b/>
           <w:i/>
         </w:rPr>
+        <w:t>Counterfactual Manipulation: Agent condition</w:t>
+      </w:r>
+    </w:p>
+    <w:p>
+      <w:pPr>
+        <w:spacing w:after="120" w:line="480" w:lineRule="auto"/>
+      </w:pPr>
+      <w:r>
         <w:lastRenderedPageBreak/>
-        <w:t>Counterfactual Manipulation: Agent condition</w:t>
-      </w:r>
-    </w:p>
-    <w:p>
-      <w:pPr>
-        <w:spacing w:after="120" w:line="480" w:lineRule="auto"/>
-      </w:pPr>
-      <w:r>
         <w:t>We would like you to think about Professor Smith's decision to take a pencil from the vending machine. Please consider and describe one relevant way that things could have gone differently such that the professor would not have taken one of the pencils from the vending machine.</w:t>
       </w:r>
     </w:p>
@@ -3484,23 +3844,23 @@
           <w:b/>
           <w:i/>
         </w:rPr>
+        <w:t>Counterfactual Manipulation: No counterfactual</w:t>
+      </w:r>
+    </w:p>
+    <w:p>
+      <w:pPr>
+        <w:spacing w:after="120" w:line="480" w:lineRule="auto"/>
+      </w:pPr>
+      <w:r>
+        <w:t xml:space="preserve">Now we would like you to consider everything that happened in the story your read. </w:t>
+      </w:r>
+    </w:p>
+    <w:p>
+      <w:pPr>
+        <w:spacing w:after="120" w:line="480" w:lineRule="auto"/>
+      </w:pPr>
+      <w:r>
         <w:lastRenderedPageBreak/>
-        <w:t>Counterfactual Manipulation: No counterfactual</w:t>
-      </w:r>
-    </w:p>
-    <w:p>
-      <w:pPr>
-        <w:spacing w:after="120" w:line="480" w:lineRule="auto"/>
-      </w:pPr>
-      <w:r>
-        <w:t xml:space="preserve">Now we would like you to consider everything that happened in the story your read. </w:t>
-      </w:r>
-    </w:p>
-    <w:p>
-      <w:pPr>
-        <w:spacing w:after="120" w:line="480" w:lineRule="auto"/>
-      </w:pPr>
-      <w:r>
         <w:t xml:space="preserve">Please write a description of what actually happened in the story your read. </w:t>
       </w:r>
     </w:p>
@@ -3693,8 +4053,55 @@
           <w:b/>
           <w:i/>
         </w:rPr>
+        <w:t xml:space="preserve">Agent Question </w:t>
+      </w:r>
+    </w:p>
+    <w:p>
+      <w:pPr>
+        <w:spacing w:after="120" w:line="480" w:lineRule="auto"/>
+      </w:pPr>
+      <w:r>
+        <w:t>Please tell us whether you agree or disagree with the following statement about the original story you read:</w:t>
+      </w:r>
+    </w:p>
+    <w:p>
+      <w:pPr>
+        <w:spacing w:after="120" w:line="480" w:lineRule="auto"/>
+      </w:pPr>
+      <w:r>
         <w:lastRenderedPageBreak/>
-        <w:t xml:space="preserve">Agent Question </w:t>
+        <w:t xml:space="preserve">Professor Smith caused the problem. </w:t>
+      </w:r>
+    </w:p>
+    <w:p>
+      <w:pPr>
+        <w:spacing w:after="120" w:line="480" w:lineRule="auto"/>
+      </w:pPr>
+      <w:r>
+        <w:t>[Slider scale from 0 (Completely disagree) to 100 (Completely agree)]</w:t>
+      </w:r>
+    </w:p>
+    <w:p>
+      <w:pPr>
+        <w:spacing w:after="120" w:line="480" w:lineRule="auto"/>
+        <w:rPr>
+          <w:b/>
+          <w:i/>
+        </w:rPr>
+      </w:pPr>
+      <w:r>
+        <w:rPr>
+          <w:b/>
+          <w:i/>
+        </w:rPr>
+        <w:t>Artifact</w:t>
+      </w:r>
+      <w:r>
+        <w:rPr>
+          <w:b/>
+          <w:i/>
+        </w:rPr>
+        <w:t xml:space="preserve"> Question</w:t>
       </w:r>
     </w:p>
     <w:p>
@@ -3710,7 +4117,7 @@
         <w:spacing w:after="120" w:line="480" w:lineRule="auto"/>
       </w:pPr>
       <w:r>
-        <w:t xml:space="preserve">Professor Smith caused the problem. </w:t>
+        <w:t>The red lever caused the problem.</w:t>
       </w:r>
     </w:p>
     <w:p>
@@ -3721,54 +4128,7 @@
         <w:t>[Slider scale from 0 (Completely disagree) to 100 (Completely agree)]</w:t>
       </w:r>
     </w:p>
-    <w:p>
-      <w:pPr>
-        <w:spacing w:after="120" w:line="480" w:lineRule="auto"/>
-        <w:rPr>
-          <w:b/>
-          <w:i/>
-        </w:rPr>
-      </w:pPr>
-      <w:r>
-        <w:rPr>
-          <w:b/>
-          <w:i/>
-        </w:rPr>
-        <w:t>Artifact</w:t>
-      </w:r>
-      <w:r>
-        <w:rPr>
-          <w:b/>
-          <w:i/>
-        </w:rPr>
-        <w:t xml:space="preserve"> Question</w:t>
-      </w:r>
-    </w:p>
-    <w:p>
-      <w:pPr>
-        <w:spacing w:after="120" w:line="480" w:lineRule="auto"/>
-      </w:pPr>
-      <w:r>
-        <w:t>Please tell us whether you agree or disagree with the following statement about the original story you read:</w:t>
-      </w:r>
-    </w:p>
-    <w:p>
-      <w:pPr>
-        <w:spacing w:after="120" w:line="480" w:lineRule="auto"/>
-      </w:pPr>
-      <w:r>
-        <w:t>The red lever caused the problem.</w:t>
-      </w:r>
-    </w:p>
-    <w:p>
-      <w:pPr>
-        <w:spacing w:after="120" w:line="480" w:lineRule="auto"/>
-      </w:pPr>
-      <w:r>
-        <w:t>[Slider scale from 0 (Completely disagree) to 100 (Completely agree)]</w:t>
-      </w:r>
-    </w:p>
-    <w:bookmarkEnd w:id="0"/>
+    <w:bookmarkEnd w:id="1"/>
     <w:p>
       <w:pPr>
         <w:spacing w:after="120" w:line="480" w:lineRule="auto"/>
@@ -3874,15 +4234,15 @@
         <w:spacing w:after="120" w:line="480" w:lineRule="auto"/>
       </w:pPr>
       <w:r>
+        <w:t>Professor Smith was recently hired at the department. He was told that he is allowed to take pencils and erasers from the vending machine. However, he was not told that the white lever almost always malfunctions.</w:t>
+      </w:r>
+    </w:p>
+    <w:p>
+      <w:pPr>
+        <w:spacing w:after="120" w:line="480" w:lineRule="auto"/>
+      </w:pPr>
+      <w:r>
         <w:lastRenderedPageBreak/>
-        <w:t>Professor Smith was recently hired at the department. He was told that he is allowed to take pencils and erasers from the vending machine. However, he was not told that the white lever almost always malfunctions.</w:t>
-      </w:r>
-    </w:p>
-    <w:p>
-      <w:pPr>
-        <w:spacing w:after="120" w:line="480" w:lineRule="auto"/>
-      </w:pPr>
-      <w:r>
         <w:t>One morning, Professor Smith and an administrative assistant both go to the vending machine and pull a lever at the same time. The administrative assistant wanted a pencil, so he pulled the black lever. Professor Smith also wanted a pencil and so he pulled the red lever. Both levers worked like they were supposed to, and they both got a pencil from the vending machine.</w:t>
       </w:r>
     </w:p>
@@ -3982,16 +4342,19 @@
         <w:spacing w:after="120" w:line="480" w:lineRule="auto"/>
       </w:pPr>
       <w:r>
+        <w:t>Professor Smith was recently hired at the department. He was told that he was not allowed to take pencils from the vending machine, but that he was allowed to take erasers. However, he was not told that the white lever almost always malfunctions.</w:t>
+      </w:r>
+    </w:p>
+    <w:p>
+      <w:pPr>
+        <w:spacing w:after="120" w:line="480" w:lineRule="auto"/>
+      </w:pPr>
+      <w:r>
+        <w:t xml:space="preserve">One morning, Professor Smith and an administrative assistant both go to the vending machine and pull a lever at the same time. The administrative assistant wanted a pencil, so he pulled the </w:t>
+      </w:r>
+      <w:r>
         <w:lastRenderedPageBreak/>
-        <w:t>Professor Smith was recently hired at the department. He was told that he was not allowed to take pencils from the vending machine, but that he was allowed to take erasers. However, he was not told that the white lever almost always malfunctions.</w:t>
-      </w:r>
-    </w:p>
-    <w:p>
-      <w:pPr>
-        <w:spacing w:after="120" w:line="480" w:lineRule="auto"/>
-      </w:pPr>
-      <w:r>
-        <w:t>One morning, Professor Smith and an administrative assistant both go to the vending machine and pull a lever at the same time. The administrative assistant wanted a pencil, so he pulled the black lever. Professor Smith also wanted a pencil and so he pulled the red lever. Both levers worked like they were supposed to, and they both got a pencil from the vending machine.</w:t>
+        <w:t>black lever. Professor Smith also wanted a pencil and so he pulled the red lever. Both levers worked like they were supposed to, and they both got a pencil from the vending machine.</w:t>
       </w:r>
     </w:p>
     <w:p>
@@ -4063,16 +4426,19 @@
         <w:spacing w:after="120" w:line="480" w:lineRule="auto"/>
       </w:pPr>
       <w:r>
+        <w:t>Professor Smith was recently hired at the department. He was told that he is allowed to take pencils and erasers from the vending machine. However, he was not told that the red lever almost always malfunctions.</w:t>
+      </w:r>
+    </w:p>
+    <w:p>
+      <w:pPr>
+        <w:spacing w:after="120" w:line="480" w:lineRule="auto"/>
+      </w:pPr>
+      <w:r>
+        <w:t xml:space="preserve">One morning, Professor Smith and an administrative assistant both go to the vending machine and pull a lever at the same time. The administrative assistant wanted a pencil, so he pulled the black lever. Professor Smith wanted an eraser and so he pulled the red lever. The black lever </w:t>
+      </w:r>
+      <w:r>
         <w:lastRenderedPageBreak/>
-        <w:t>Professor Smith was recently hired at the department. He was told that he is allowed to take pencils and erasers from the vending machine. However, he was not told that the red lever almost always malfunctions.</w:t>
-      </w:r>
-    </w:p>
-    <w:p>
-      <w:pPr>
-        <w:spacing w:after="120" w:line="480" w:lineRule="auto"/>
-      </w:pPr>
-      <w:r>
-        <w:t>One morning, Professor Smith and an administrative assistant both go to the vending machine and pull a lever at the same time. The administrative assistant wanted a pencil, so he pulled the black lever. Professor Smith wanted an eraser and so he pulled the red lever. The black lever worked like it was supposed to and the administrative assistant got a pencil. However, the red lever malfunctioned, and the professor got an eraser and a completely broken pencil.</w:t>
+        <w:t>worked like it was supposed to and the administrative assistant got a pencil. However, the red lever malfunctioned, and the professor got an eraser and a completely broken pencil.</w:t>
       </w:r>
     </w:p>
     <w:p>
@@ -4814,7 +5180,6 @@
         </w:rPr>
       </w:pPr>
       <w:r>
-        <w:lastRenderedPageBreak/>
         <w:t>[Scale from 1 (‘Strongly agree’) to 7 (‘Strongly disagree’) with a midpoint of 4 (‘Neither agree nor disagree’)]</w:t>
       </w:r>
     </w:p>
@@ -4896,6 +5261,7 @@
         <w:spacing w:after="120" w:line="480" w:lineRule="auto"/>
       </w:pPr>
       <w:r>
+        <w:lastRenderedPageBreak/>
         <w:t>The administrative assistant</w:t>
       </w:r>
     </w:p>
@@ -5110,7 +5476,6 @@
                 <w:b/>
                 <w:bCs/>
               </w:rPr>
-              <w:lastRenderedPageBreak/>
               <w:t>The administrative assistant</w:t>
             </w:r>
           </w:p>
@@ -5331,6 +5696,7 @@
                 <w:b/>
                 <w:bCs/>
               </w:rPr>
+              <w:lastRenderedPageBreak/>
               <w:t>The black lever</w:t>
             </w:r>
           </w:p>
@@ -5516,11 +5882,7 @@
 </w:t>
       </w:r>
       <w:r>
-        <w:t xml:space="preserve">In case of very heavy rain, the computer is supposed to open the </w:t>
-      </w:r>
-      <w:r>
-        <w:lastRenderedPageBreak/>
-        <w:t>lake valve but close the river valve, to stop the river from overflowing its banks and flooding the road.</w:t>
+        <w:t>In case of very heavy rain, the computer is supposed to open the lake valve but close the river valve, to stop the river from overflowing its banks and flooding the road.</w:t>
       </w:r>
       <w:r>
         <w:rPr>
@@ -5590,6 +5952,7 @@
         </w:rPr>
       </w:pPr>
       <w:r>
+        <w:lastRenderedPageBreak/>
         <w:t>A town sandwiched between a lake and a river recently installed a sophisticated computer to control drainage on the highway that runs past the river. When it rains heavily, the computer sends instructions to open or close different valves to stop the highway from flooding. </w:t>
       </w:r>
       <w:r>
@@ -5681,7 +6044,6 @@
         </w:rPr>
       </w:pPr>
       <w:r>
-        <w:lastRenderedPageBreak/>
         <w:t xml:space="preserve">One day there is a very heavy rainstorm. The computer sends a signal to the lake valve to open, and sends a signal to the river valve to open. </w:t>
       </w:r>
       <w:r>
@@ -5762,6 +6124,7 @@
         </w:rPr>
       </w:pPr>
       <w:r>
+        <w:lastRenderedPageBreak/>
         <w:t>The computer controls two overflow valves. One overflow valve leads directly from the storm drain to the lake, the other leads directly from the storm drain to the river, and both are left half-open when it’s not raining.</w:t>
       </w:r>
       <w:r>
@@ -5859,8 +6222,86 @@
         <w:spacing w:line="480" w:lineRule="auto"/>
       </w:pPr>
       <w:r>
+        <w:t>Unfortunately, this storm is unusually heavy. With one valve closed, highway storm drains back up and the highway gets flooded until the rain stops.</w:t>
+      </w:r>
+    </w:p>
+    <w:p>
+      <w:pPr>
+        <w:spacing w:line="480" w:lineRule="auto"/>
+      </w:pPr>
+    </w:p>
+    <w:p>
+      <w:pPr>
+        <w:spacing w:line="480" w:lineRule="auto"/>
+        <w:rPr>
+          <w:b/>
+        </w:rPr>
+      </w:pPr>
+      <w:r>
+        <w:rPr>
+          <w:b/>
+          <w:i/>
+        </w:rPr>
+        <w:t>Agent vignettes</w:t>
+      </w:r>
+    </w:p>
+    <w:p>
+      <w:pPr>
+        <w:spacing w:line="480" w:lineRule="auto"/>
+        <w:rPr>
+          <w:i/>
+        </w:rPr>
+      </w:pPr>
+      <w:r>
+        <w:rPr>
+          <w:i/>
+        </w:rPr>
+        <w:t>No norm violation</w:t>
+      </w:r>
+    </w:p>
+    <w:p>
+      <w:pPr>
+        <w:spacing w:line="480" w:lineRule="auto"/>
+        <w:rPr>
+          <w:bCs/>
+        </w:rPr>
+      </w:pPr>
+      <w:r>
+        <w:t>A town sandwiched between a lake and a river has a</w:t>
+      </w:r>
+      <w:r>
+        <w:rPr>
+          <w:b/>
+          <w:bCs/>
+        </w:rPr>
+        <w:t xml:space="preserve"> </w:t>
+      </w:r>
+      <w:r>
+        <w:rPr>
+          <w:bCs/>
+        </w:rPr>
+        <w:t>supervisor named Alex who monitors the drainage system on its highway. When it rains heavily, the supervisor tells two mechanics, Sam and Billy, to open or close different valves to stop the highway from flooding. Sam and Billy work in a windowless room, so they can't see whether it's raining, and Alex has to call and tell them when they need to open or close the valves.</w:t>
+      </w:r>
+    </w:p>
+    <w:p>
+      <w:pPr>
+        <w:spacing w:line="480" w:lineRule="auto"/>
+        <w:rPr>
+          <w:b/>
+          <w:bCs/>
+        </w:rPr>
+      </w:pPr>
+    </w:p>
+    <w:p>
+      <w:pPr>
+        <w:spacing w:line="480" w:lineRule="auto"/>
+      </w:pPr>
+      <w:r>
+        <w:t xml:space="preserve">Each mechanic is responsible for a different overflow valve. Sam is responsible for an overflow valve that leads directly from the storm drain to the lake. Billy is responsible for an overflow </w:t>
+      </w:r>
+      <w:r>
         <w:lastRenderedPageBreak/>
-        <w:t>Unfortunately, this storm is unusually heavy. With one valve closed, highway storm drains back up and the highway gets flooded until the rain stops.</w:t>
+        <w:t>valve that leads directly from the storm drain to the river. Both valves are left half-open when it’s not raining.</w:t>
       </w:r>
     </w:p>
     <w:p>
@@ -5871,61 +6312,104 @@
     <w:p>
       <w:pPr>
         <w:spacing w:line="480" w:lineRule="auto"/>
-        <w:rPr>
-          <w:b/>
-        </w:rPr>
-      </w:pPr>
-      <w:r>
-        <w:rPr>
-          <w:b/>
-          <w:i/>
-        </w:rPr>
-        <w:t>Agent vignettes</w:t>
+      </w:pPr>
+      <w:r>
+        <w:t>In case of very heavy rain, Alex is supposed to tell Sam to open the lake valve, and tell Billy to close the river valve, to stop the river from overflowing its banks and flooding the road.</w:t>
       </w:r>
     </w:p>
     <w:p>
       <w:pPr>
         <w:spacing w:line="480" w:lineRule="auto"/>
-        <w:rPr>
-          <w:i/>
-        </w:rPr>
-      </w:pPr>
-      <w:r>
-        <w:rPr>
-          <w:i/>
-        </w:rPr>
-        <w:t>No norm violation</w:t>
+      </w:pPr>
+      <w:r>
+        <w:t>One day there is a very heavy rainstorm. Alex tells Sam to open the lake valve and Billy to close the river valve. After receiving the signal from Alex, Billy closes the river valve, and Sam opens the lake valve, and the river doesn’t overflow.</w:t>
       </w:r>
     </w:p>
     <w:p>
       <w:pPr>
         <w:spacing w:line="480" w:lineRule="auto"/>
-        <w:rPr>
+      </w:pPr>
+    </w:p>
+    <w:p>
+      <w:pPr>
+        <w:spacing w:line="480" w:lineRule="auto"/>
+      </w:pPr>
+      <w:r>
+        <w:t>​Unfortunately, this storm is unusually heavy. With one valve closed, highway storm drains back up and the highway gets flooded until the rain stops.</w:t>
+      </w:r>
+    </w:p>
+    <w:p>
+      <w:pPr>
+        <w:spacing w:line="480" w:lineRule="auto"/>
+      </w:pPr>
+    </w:p>
+    <w:p>
+      <w:pPr>
+        <w:spacing w:line="480" w:lineRule="auto"/>
+        <w:rPr>
+          <w:i/>
+        </w:rPr>
+      </w:pPr>
+    </w:p>
+    <w:p>
+      <w:pPr>
+        <w:spacing w:line="480" w:lineRule="auto"/>
+      </w:pPr>
+      <w:r>
+        <w:rPr>
+          <w:i/>
+        </w:rPr>
+        <w:t>Proximal norm violation</w:t>
+      </w:r>
+    </w:p>
+    <w:p>
+      <w:pPr>
+        <w:spacing w:line="480" w:lineRule="auto"/>
+      </w:pPr>
+      <w:r>
+        <w:t>A town sandwiched between a lake and a river has a supervisor named Alex who monitors the drainage system on its highway. When it rains heavily, the supervisor tells two mechanics, Sam and Billy, to open or close different valves to stop the highway from flooding. Sam and Billy work in a windowless room, so they can't see whether it's raining, and Alex has to call and tell them when they need to open or close the valves.</w:t>
+      </w:r>
+    </w:p>
+    <w:p>
+      <w:pPr>
+        <w:spacing w:line="480" w:lineRule="auto"/>
+        <w:rPr>
+          <w:b/>
           <w:bCs/>
         </w:rPr>
       </w:pPr>
-      <w:r>
-        <w:t>A town sandwiched between a lake and a river has a</w:t>
-      </w:r>
-      <w:r>
-        <w:rPr>
-          <w:b/>
+    </w:p>
+    <w:p>
+      <w:pPr>
+        <w:spacing w:line="480" w:lineRule="auto"/>
+      </w:pPr>
+      <w:r>
+        <w:t>Each mechanic is responsible for a different overflow valve. Sam is responsible for an overflow valve that leads directly from the storm drain to the lake. Billy is responsible for an overflow valve that leads directly from the storm drain to the river. Both valves are left half-open when it’s not raining.</w:t>
+      </w:r>
+    </w:p>
+    <w:p>
+      <w:pPr>
+        <w:spacing w:line="480" w:lineRule="auto"/>
+      </w:pPr>
+    </w:p>
+    <w:p>
+      <w:pPr>
+        <w:spacing w:line="480" w:lineRule="auto"/>
+        <w:rPr>
           <w:bCs/>
         </w:rPr>
-        <w:t xml:space="preserve"> </w:t>
-      </w:r>
+      </w:pPr>
       <w:r>
         <w:rPr>
           <w:bCs/>
         </w:rPr>
-        <w:t>supervisor named Alex who monitors the drainage system on its highway. When it rains heavily, the supervisor tells two mechanics, Sam and Billy, to open or close different valves to stop the highway from flooding. Sam and Billy work in a windowless room, so they can't see whether it's raining, and Alex has to call and tell them when they need to open or close the valves.</w:t>
+        <w:t>In case of very heavy rain, Alex is supposed to tell Billy and Sam to open their valves.</w:t>
       </w:r>
     </w:p>
     <w:p>
       <w:pPr>
         <w:spacing w:line="480" w:lineRule="auto"/>
         <w:rPr>
-          <w:b/>
           <w:bCs/>
         </w:rPr>
       </w:pPr>
@@ -5933,6 +6417,80 @@
     <w:p>
       <w:pPr>
         <w:spacing w:line="480" w:lineRule="auto"/>
+        <w:rPr>
+          <w:bCs/>
+        </w:rPr>
+      </w:pPr>
+      <w:r>
+        <w:t>One day there is a very heavy rainstorm. Alex tells Sam to open the lake valve, and Billy to open the river valve. </w:t>
+      </w:r>
+      <w:r>
+        <w:rPr>
+          <w:bCs/>
+        </w:rPr>
+        <w:t>However, Billy doesn't like Alex and wants to make him look incompetent. After receiving the signal from Alex, Billy decides to close the river valve, and Sam opens the lake valve.</w:t>
+      </w:r>
+    </w:p>
+    <w:p>
+      <w:pPr>
+        <w:spacing w:line="480" w:lineRule="auto"/>
+      </w:pPr>
+    </w:p>
+    <w:p>
+      <w:pPr>
+        <w:spacing w:line="480" w:lineRule="auto"/>
+      </w:pPr>
+      <w:r>
+        <w:t>​Unfortunately, this storm is unusually heavy. With one valve closed, highway storm drains back up and the highway gets flooded until the rain stops.</w:t>
+      </w:r>
+    </w:p>
+    <w:p>
+      <w:pPr>
+        <w:spacing w:line="480" w:lineRule="auto"/>
+      </w:pPr>
+    </w:p>
+    <w:p>
+      <w:pPr>
+        <w:spacing w:line="480" w:lineRule="auto"/>
+        <w:rPr>
+          <w:i/>
+        </w:rPr>
+      </w:pPr>
+    </w:p>
+    <w:p>
+      <w:pPr>
+        <w:spacing w:line="480" w:lineRule="auto"/>
+        <w:rPr>
+          <w:i/>
+        </w:rPr>
+      </w:pPr>
+      <w:r>
+        <w:rPr>
+          <w:i/>
+        </w:rPr>
+        <w:t>Distal norm violation</w:t>
+      </w:r>
+    </w:p>
+    <w:p>
+      <w:pPr>
+        <w:spacing w:line="480" w:lineRule="auto"/>
+      </w:pPr>
+      <w:r>
+        <w:t>A town sandwiched between a lake and a river has a supervisor named Alex who monitors the drainage system on its highway. When it rains heavily, the supervisor tells two mechanics, Sam and Billy, to open or close different valves to stop the highway from flooding. Sam and Billy work in a windowless room, so they can't see whether it's raining, and Alex has to call and tell them when they need to open or close the valves.</w:t>
+      </w:r>
+    </w:p>
+    <w:p>
+      <w:pPr>
+        <w:spacing w:line="480" w:lineRule="auto"/>
+        <w:rPr>
+          <w:b/>
+          <w:bCs/>
+        </w:rPr>
+      </w:pPr>
+    </w:p>
+    <w:p>
+      <w:pPr>
+        <w:spacing w:line="480" w:lineRule="auto"/>
       </w:pPr>
       <w:r>
         <w:t>Each mechanic is responsible for a different overflow valve. Sam is responsible for an overflow valve that leads directly from the storm drain to the lake. Billy is responsible for an overflow valve that leads directly from the storm drain to the river. Both valves are left half-open when it’s not raining.</w:t>
@@ -5946,260 +6504,63 @@
     <w:p>
       <w:pPr>
         <w:spacing w:line="480" w:lineRule="auto"/>
-      </w:pPr>
-      <w:r>
-        <w:t>In case of very heavy rain, Alex is supposed to tell Sam to open the lake valve, and tell Billy to close the river valve, to stop the river from overflowing its banks and flooding the road.</w:t>
+        <w:rPr>
+          <w:bCs/>
+        </w:rPr>
+      </w:pPr>
+      <w:r>
+        <w:lastRenderedPageBreak/>
+        <w:t xml:space="preserve">In case of very heavy rain, Alex is supposed to tell both Billy and Sam to open their valves. </w:t>
+      </w:r>
+      <w:r>
+        <w:rPr>
+          <w:bCs/>
+        </w:rPr>
+        <w:t>However, Alex doesn't like Billy, and wants to make him look incompetent.</w:t>
       </w:r>
     </w:p>
     <w:p>
       <w:pPr>
         <w:spacing w:line="480" w:lineRule="auto"/>
       </w:pPr>
-      <w:r>
-        <w:t>One day there is a very heavy rainstorm. Alex tells Sam to open the lake valve and Billy to close the river valve. After receiving the signal from Alex, Billy closes the river valve, and Sam opens the lake valve, and the river doesn’t overflow.</w:t>
-      </w:r>
     </w:p>
     <w:p>
       <w:pPr>
         <w:spacing w:line="480" w:lineRule="auto"/>
-      </w:pPr>
+        <w:rPr>
+          <w:bCs/>
+        </w:rPr>
+      </w:pPr>
+      <w:r>
+        <w:t xml:space="preserve">One day there is a very heavy rainstorm. Alex tells Sam to open the lake valve </w:t>
+      </w:r>
+      <w:r>
+        <w:rPr>
+          <w:bCs/>
+        </w:rPr>
+        <w:t>but tells Billy to close the river valve. After receiving the signal from Alex, Billy closes the river valve, and Sam opens the lake valve, and the river doesn’t overflow.</w:t>
+      </w:r>
     </w:p>
     <w:p>
       <w:pPr>
         <w:spacing w:line="480" w:lineRule="auto"/>
-      </w:pPr>
-      <w:r>
-        <w:lastRenderedPageBreak/>
+        <w:rPr>
+          <w:bCs/>
+        </w:rPr>
+      </w:pPr>
+    </w:p>
+    <w:p>
+      <w:pPr>
+        <w:spacing w:line="480" w:lineRule="auto"/>
+      </w:pPr>
+      <w:r>
         <w:t>​Unfortunately, this storm is unusually heavy. With one valve closed, highway storm drains back up and the highway gets flooded until the rain stops.</w:t>
       </w:r>
     </w:p>
-    <w:p>
-      <w:pPr>
-        <w:spacing w:line="480" w:lineRule="auto"/>
-      </w:pPr>
-    </w:p>
-    <w:p>
-      <w:pPr>
-        <w:spacing w:line="480" w:lineRule="auto"/>
-        <w:rPr>
-          <w:i/>
-        </w:rPr>
-      </w:pPr>
-    </w:p>
-    <w:p>
-      <w:pPr>
-        <w:spacing w:line="480" w:lineRule="auto"/>
-      </w:pPr>
-      <w:r>
-        <w:rPr>
-          <w:i/>
-        </w:rPr>
-        <w:t>Proximal norm violation</w:t>
-      </w:r>
-    </w:p>
-    <w:p>
-      <w:pPr>
-        <w:spacing w:line="480" w:lineRule="auto"/>
-      </w:pPr>
-      <w:r>
-        <w:t>A town sandwiched between a lake and a river has a supervisor named Alex who monitors the drainage system on its highway. When it rains heavily, the supervisor tells two mechanics, Sam and Billy, to open or close different valves to stop the highway from flooding. Sam and Billy work in a windowless room, so they can't see whether it's raining, and Alex has to call and tell them when they need to open or close the valves.</w:t>
-      </w:r>
-    </w:p>
-    <w:p>
-      <w:pPr>
-        <w:spacing w:line="480" w:lineRule="auto"/>
-        <w:rPr>
-          <w:b/>
-          <w:bCs/>
-        </w:rPr>
-      </w:pPr>
-    </w:p>
-    <w:p>
-      <w:pPr>
-        <w:spacing w:line="480" w:lineRule="auto"/>
-      </w:pPr>
-      <w:r>
-        <w:t>Each mechanic is responsible for a different overflow valve. Sam is responsible for an overflow valve that leads directly from the storm drain to the lake. Billy is responsible for an overflow valve that leads directly from the storm drain to the river. Both valves are left half-open when it’s not raining.</w:t>
-      </w:r>
-    </w:p>
-    <w:p>
-      <w:pPr>
-        <w:spacing w:line="480" w:lineRule="auto"/>
-      </w:pPr>
-    </w:p>
-    <w:p>
-      <w:pPr>
-        <w:spacing w:line="480" w:lineRule="auto"/>
-        <w:rPr>
-          <w:bCs/>
-        </w:rPr>
-      </w:pPr>
-      <w:r>
-        <w:rPr>
-          <w:bCs/>
-        </w:rPr>
-        <w:t>In case of very heavy rain, Alex is supposed to tell Billy and Sam to open their valves.</w:t>
-      </w:r>
-    </w:p>
-    <w:p>
-      <w:pPr>
-        <w:spacing w:line="480" w:lineRule="auto"/>
-        <w:rPr>
-          <w:bCs/>
-        </w:rPr>
-      </w:pPr>
-    </w:p>
-    <w:p>
-      <w:pPr>
-        <w:spacing w:line="480" w:lineRule="auto"/>
-        <w:rPr>
-          <w:bCs/>
-        </w:rPr>
-      </w:pPr>
-      <w:r>
-        <w:t>One day there is a very heavy rainstorm. Alex tells Sam to open the lake valve, and Billy to open the river valve. </w:t>
-      </w:r>
-      <w:r>
-        <w:rPr>
-          <w:bCs/>
-        </w:rPr>
-        <w:t>However, Billy doesn't like Alex and wants to make him look incompetent. After receiving the signal from Alex, Billy decides to close the river valve, and Sam opens the lake valve.</w:t>
-      </w:r>
-    </w:p>
-    <w:p>
-      <w:pPr>
-        <w:spacing w:line="480" w:lineRule="auto"/>
-      </w:pPr>
-    </w:p>
-    <w:p>
-      <w:pPr>
-        <w:spacing w:line="480" w:lineRule="auto"/>
-      </w:pPr>
-      <w:r>
-        <w:lastRenderedPageBreak/>
-        <w:t>​Unfortunately, this storm is unusually heavy. With one valve closed, highway storm drains back up and the highway gets flooded until the rain stops.</w:t>
-      </w:r>
-    </w:p>
-    <w:p>
-      <w:pPr>
-        <w:spacing w:line="480" w:lineRule="auto"/>
-      </w:pPr>
-    </w:p>
-    <w:p>
-      <w:pPr>
-        <w:spacing w:line="480" w:lineRule="auto"/>
-        <w:rPr>
-          <w:i/>
-        </w:rPr>
-      </w:pPr>
-    </w:p>
-    <w:p>
-      <w:pPr>
-        <w:spacing w:line="480" w:lineRule="auto"/>
-        <w:rPr>
-          <w:i/>
-        </w:rPr>
-      </w:pPr>
-      <w:r>
-        <w:rPr>
-          <w:i/>
-        </w:rPr>
-        <w:t>Distal norm violation</w:t>
-      </w:r>
-    </w:p>
-    <w:p>
-      <w:pPr>
-        <w:spacing w:line="480" w:lineRule="auto"/>
-      </w:pPr>
-      <w:r>
-        <w:t>A town sandwiched between a lake and a river has a supervisor named Alex who monitors the drainage system on its highway. When it rains heavily, the supervisor tells two mechanics, Sam and Billy, to open or close different valves to stop the highway from flooding. Sam and Billy work in a windowless room, so they can't see whether it's raining, and Alex has to call and tell them when they need to open or close the valves.</w:t>
-      </w:r>
-    </w:p>
-    <w:p>
-      <w:pPr>
-        <w:spacing w:line="480" w:lineRule="auto"/>
-        <w:rPr>
-          <w:b/>
-          <w:bCs/>
-        </w:rPr>
-      </w:pPr>
-    </w:p>
-    <w:p>
-      <w:pPr>
-        <w:spacing w:line="480" w:lineRule="auto"/>
-      </w:pPr>
-      <w:r>
-        <w:t>Each mechanic is responsible for a different overflow valve. Sam is responsible for an overflow valve that leads directly from the storm drain to the lake. Billy is responsible for an overflow valve that leads directly from the storm drain to the river. Both valves are left half-open when it’s not raining.</w:t>
-      </w:r>
-    </w:p>
-    <w:p>
-      <w:pPr>
-        <w:spacing w:line="480" w:lineRule="auto"/>
-      </w:pPr>
-    </w:p>
-    <w:p>
-      <w:pPr>
-        <w:spacing w:line="480" w:lineRule="auto"/>
-        <w:rPr>
-          <w:bCs/>
-        </w:rPr>
-      </w:pPr>
-      <w:r>
-        <w:t xml:space="preserve">In case of very heavy rain, Alex is supposed to tell both Billy and Sam to open their valves. </w:t>
-      </w:r>
-      <w:r>
-        <w:rPr>
-          <w:bCs/>
-        </w:rPr>
-        <w:t>However, Alex doesn't like Billy, and wants to make him look incompetent.</w:t>
-      </w:r>
-    </w:p>
-    <w:p>
-      <w:pPr>
-        <w:spacing w:line="480" w:lineRule="auto"/>
-      </w:pPr>
-    </w:p>
-    <w:p>
-      <w:pPr>
-        <w:spacing w:line="480" w:lineRule="auto"/>
-        <w:rPr>
-          <w:bCs/>
-        </w:rPr>
-      </w:pPr>
-      <w:r>
-        <w:t xml:space="preserve">One day there is a very heavy rainstorm. Alex tells Sam to open the lake valve </w:t>
-      </w:r>
-      <w:r>
-        <w:rPr>
-          <w:bCs/>
-        </w:rPr>
-        <w:t>but tells Billy to close the river valve. After receiving the signal from Alex, Billy closes the river valve, and Sam opens the lake valve, and the river doesn’t overflow.</w:t>
-      </w:r>
-    </w:p>
-    <w:p>
-      <w:pPr>
-        <w:spacing w:line="480" w:lineRule="auto"/>
-        <w:rPr>
-          <w:bCs/>
-        </w:rPr>
-      </w:pPr>
-    </w:p>
-    <w:p>
-      <w:pPr>
-        <w:spacing w:line="480" w:lineRule="auto"/>
-      </w:pPr>
-      <w:r>
-        <w:lastRenderedPageBreak/>
-        <w:t>​Unfortunately, this storm is unusually heavy. With one valve closed, highway storm drains back up and the highway gets flooded until the rain stops.</w:t>
-      </w:r>
-    </w:p>
-    <w:p>
-      <w:bookmarkStart w:id="1" w:name="_GoBack"/>
-      <w:bookmarkEnd w:id="1"/>
-    </w:p>
+    <w:p/>
     <w:sectPr>
-      <w:headerReference w:type="even" r:id="rId5"/>
-      <w:headerReference w:type="default" r:id="rId6"/>
+      <w:headerReference w:type="even" r:id="rId7"/>
+      <w:headerReference w:type="default" r:id="rId8"/>
       <w:pgSz w:w="12240" w:h="15840"/>
       <w:pgMar w:top="1440" w:right="1440" w:bottom="1440" w:left="1440" w:header="720" w:footer="720" w:gutter="0"/>
       <w:cols w:space="720"/>
@@ -6207,6 +6568,44 @@
     </w:sectPr>
   </w:body>
 </w:document>
+</file>
+
+<file path=word/endnotes.xml><?xml version="1.0" encoding="utf-8"?>
+<w:endnotes xmlns:wpc="http://schemas.microsoft.com/office/word/2010/wordprocessingCanvas" xmlns:cx="http://schemas.microsoft.com/office/drawing/2014/chartex" xmlns:cx1="http://schemas.microsoft.com/office/drawing/2015/9/8/chartex" xmlns:cx2="http://schemas.microsoft.com/office/drawing/2015/10/21/chartex" xmlns:cx3="http://schemas.microsoft.com/office/drawing/2016/5/9/chartex" xmlns:cx4="http://schemas.microsoft.com/office/drawing/2016/5/10/chartex" xmlns:cx5="http://schemas.microsoft.com/office/drawing/2016/5/11/chartex" xmlns:cx6="http://schemas.microsoft.com/office/drawing/2016/5/12/chartex" xmlns:cx7="http://schemas.microsoft.com/office/drawing/2016/5/13/chartex" xmlns:cx8="http://schemas.microsoft.com/office/drawing/2016/5/14/chartex" xmlns:mc="http://schemas.openxmlformats.org/markup-compatibility/2006" xmlns:aink="http://schemas.microsoft.com/office/drawing/2016/ink" xmlns:am3d="http://schemas.microsoft.com/office/drawing/2017/model3d" xmlns:o="urn:schemas-microsoft-com:office:office" xmlns:r="http://schemas.openxmlformats.org/officeDocument/2006/relationships" xmlns:m="http://schemas.openxmlformats.org/officeDocument/2006/math" xmlns:v="urn:schemas-microsoft-com:vml" xmlns:wp14="http://schemas.microsoft.com/office/word/2010/wordprocessingDrawing" xmlns:wp="http://schemas.openxmlformats.org/drawingml/2006/wordprocessingDrawing" xmlns:w10="urn:schemas-microsoft-com:office:word" xmlns:w="http://schemas.openxmlformats.org/wordprocessingml/2006/main" xmlns:w14="http://schemas.microsoft.com/office/word/2010/wordml" xmlns:w15="http://schemas.microsoft.com/office/word/2012/wordml" xmlns:w16cid="http://schemas.microsoft.com/office/word/2016/wordml/cid" xmlns:w16se="http://schemas.microsoft.com/office/word/2015/wordml/symex" xmlns:wpg="http://schemas.microsoft.com/office/word/2010/wordprocessingGroup" xmlns:wpi="http://schemas.microsoft.com/office/word/2010/wordprocessingInk" xmlns:wne="http://schemas.microsoft.com/office/word/2006/wordml" xmlns:wps="http://schemas.microsoft.com/office/word/2010/wordprocessingShape" mc:Ignorable="w14 w15 w16se w16cid wp14">
+  <w:endnote w:type="separator" w:id="-1">
+    <w:p>
+      <w:r>
+        <w:separator/>
+      </w:r>
+    </w:p>
+  </w:endnote>
+  <w:endnote w:type="continuationSeparator" w:id="0">
+    <w:p>
+      <w:r>
+        <w:continuationSeparator/>
+      </w:r>
+    </w:p>
+  </w:endnote>
+</w:endnotes>
+</file>
+
+<file path=word/footnotes.xml><?xml version="1.0" encoding="utf-8"?>
+<w:footnotes xmlns:wpc="http://schemas.microsoft.com/office/word/2010/wordprocessingCanvas" xmlns:cx="http://schemas.microsoft.com/office/drawing/2014/chartex" xmlns:cx1="http://schemas.microsoft.com/office/drawing/2015/9/8/chartex" xmlns:cx2="http://schemas.microsoft.com/office/drawing/2015/10/21/chartex" xmlns:cx3="http://schemas.microsoft.com/office/drawing/2016/5/9/chartex" xmlns:cx4="http://schemas.microsoft.com/office/drawing/2016/5/10/chartex" xmlns:cx5="http://schemas.microsoft.com/office/drawing/2016/5/11/chartex" xmlns:cx6="http://schemas.microsoft.com/office/drawing/2016/5/12/chartex" xmlns:cx7="http://schemas.microsoft.com/office/drawing/2016/5/13/chartex" xmlns:cx8="http://schemas.microsoft.com/office/drawing/2016/5/14/chartex" xmlns:mc="http://schemas.openxmlformats.org/markup-compatibility/2006" xmlns:aink="http://schemas.microsoft.com/office/drawing/2016/ink" xmlns:am3d="http://schemas.microsoft.com/office/drawing/2017/model3d" xmlns:o="urn:schemas-microsoft-com:office:office" xmlns:r="http://schemas.openxmlformats.org/officeDocument/2006/relationships" xmlns:m="http://schemas.openxmlformats.org/officeDocument/2006/math" xmlns:v="urn:schemas-microsoft-com:vml" xmlns:wp14="http://schemas.microsoft.com/office/word/2010/wordprocessingDrawing" xmlns:wp="http://schemas.openxmlformats.org/drawingml/2006/wordprocessingDrawing" xmlns:w10="urn:schemas-microsoft-com:office:word" xmlns:w="http://schemas.openxmlformats.org/wordprocessingml/2006/main" xmlns:w14="http://schemas.microsoft.com/office/word/2010/wordml" xmlns:w15="http://schemas.microsoft.com/office/word/2012/wordml" xmlns:w16cid="http://schemas.microsoft.com/office/word/2016/wordml/cid" xmlns:w16se="http://schemas.microsoft.com/office/word/2015/wordml/symex" xmlns:wpg="http://schemas.microsoft.com/office/word/2010/wordprocessingGroup" xmlns:wpi="http://schemas.microsoft.com/office/word/2010/wordprocessingInk" xmlns:wne="http://schemas.microsoft.com/office/word/2006/wordml" xmlns:wps="http://schemas.microsoft.com/office/word/2010/wordprocessingShape" mc:Ignorable="w14 w15 w16se w16cid wp14">
+  <w:footnote w:type="separator" w:id="-1">
+    <w:p>
+      <w:r>
+        <w:separator/>
+      </w:r>
+    </w:p>
+  </w:footnote>
+  <w:footnote w:type="continuationSeparator" w:id="0">
+    <w:p>
+      <w:r>
+        <w:continuationSeparator/>
+      </w:r>
+    </w:p>
+  </w:footnote>
+</w:footnotes>
 </file>
 
 <file path=word/header1.xml><?xml version="1.0" encoding="utf-8"?>

</xml_diff>